<commit_message>
updated CO2 batch run
</commit_message>
<xml_diff>
--- a/GCMS_operation/CO2_batch_run.docx
+++ b/GCMS_operation/CO2_batch_run.docx
@@ -740,9 +740,84 @@
       <w:pPr>
         <w:pStyle w:val="Heading1"/>
       </w:pPr>
-      <w:bookmarkStart w:id="36" w:name="notes-on-carboxen-1010-plot-column"/>
+      <w:bookmarkStart w:id="36" w:name="maintenance"/>
       <w:bookmarkEnd w:id="36"/>
       <w:r>
+        <w:t xml:space="preserve">Maintenance</w:t>
+      </w:r>
+    </w:p>
+    <w:p>
+      <w:pPr>
+        <w:pStyle w:val="Heading2"/>
+      </w:pPr>
+      <w:bookmarkStart w:id="37" w:name="autosampler"/>
+      <w:bookmarkEnd w:id="37"/>
+      <w:r>
+        <w:t xml:space="preserve">Autosampler</w:t>
+      </w:r>
+    </w:p>
+    <w:p>
+      <w:pPr>
+        <w:pStyle w:val="Compact"/>
+        <w:numPr>
+          <w:numId w:val="1024"/>
+          <w:ilvl w:val="0"/>
+        </w:numPr>
+      </w:pPr>
+      <w:r>
+        <w:t xml:space="preserve">Service is need every ~2 years.</w:t>
+      </w:r>
+    </w:p>
+    <w:p>
+      <w:pPr>
+        <w:pStyle w:val="Compact"/>
+        <w:numPr>
+          <w:numId w:val="1024"/>
+          <w:ilvl w:val="0"/>
+        </w:numPr>
+      </w:pPr>
+      <w:r>
+        <w:t xml:space="preserve">Do not lubricate anything besides the guide rails in the horizontal portion.</w:t>
+      </w:r>
+    </w:p>
+    <w:p>
+      <w:pPr>
+        <w:pStyle w:val="Compact"/>
+        <w:numPr>
+          <w:numId w:val="1025"/>
+          <w:ilvl w:val="1"/>
+        </w:numPr>
+      </w:pPr>
+      <w:r>
+        <w:t xml:space="preserve">Lubricating other components will likely break them.</w:t>
+      </w:r>
+    </w:p>
+    <w:p>
+      <w:pPr>
+        <w:pStyle w:val="Compact"/>
+        <w:numPr>
+          <w:numId w:val="1024"/>
+          <w:ilvl w:val="0"/>
+        </w:numPr>
+      </w:pPr>
+      <w:r>
+        <w:t xml:space="preserve">You can find videos on how to perform maintenance by googling 'leap autosampler'.</w:t>
+      </w:r>
+    </w:p>
+    <w:p>
+      <w:r>
+        <w:pict>
+          <v:rect style="width:0;height:1.5pt" o:hralign="center" o:hrstd="t" o:hr="t"/>
+        </w:pict>
+      </w:r>
+    </w:p>
+    <w:p>
+      <w:pPr>
+        <w:pStyle w:val="Heading1"/>
+      </w:pPr>
+      <w:bookmarkStart w:id="38" w:name="notes-on-carboxen-1010-plot-column"/>
+      <w:bookmarkEnd w:id="38"/>
+      <w:r>
         <w:t xml:space="preserve">Notes on Carboxen 1010 PLOT column</w:t>
       </w:r>
     </w:p>
@@ -750,7 +825,7 @@
       <w:pPr>
         <w:pStyle w:val="Compact"/>
         <w:numPr>
-          <w:numId w:val="1024"/>
+          <w:numId w:val="1026"/>
           <w:ilvl w:val="0"/>
         </w:numPr>
       </w:pPr>
@@ -768,7 +843,7 @@
       <w:pPr>
         <w:pStyle w:val="Compact"/>
         <w:numPr>
-          <w:numId w:val="1024"/>
+          <w:numId w:val="1026"/>
           <w:ilvl w:val="0"/>
         </w:numPr>
       </w:pPr>
@@ -875,7 +950,7 @@
     </w:lvl>
   </w:abstractNum>
   <w:abstractNum w:abstractNumId="990">
-    <w:nsid w:val="c4afd676"/>
+    <w:nsid w:val="e762efe4"/>
     <w:multiLevelType w:val="multilevel"/>
     <w:lvl w:ilvl="0">
       <w:numFmt w:val="bullet"/>
@@ -956,7 +1031,7 @@
     </w:lvl>
   </w:abstractNum>
   <w:abstractNum w:abstractNumId="991">
-    <w:nsid w:val="aa81d65b"/>
+    <w:nsid w:val="7bf7afd7"/>
     <w:multiLevelType w:val="multilevel"/>
     <w:lvl w:ilvl="0">
       <w:numFmt w:val="bullet"/>
@@ -1037,7 +1112,7 @@
     </w:lvl>
   </w:abstractNum>
   <w:abstractNum w:abstractNumId="99411">
-    <w:nsid w:val="3117983f"/>
+    <w:nsid w:val="652e4527"/>
     <w:multiLevelType w:val="multilevel"/>
     <w:lvl w:ilvl="0">
       <w:start w:val="1"/>
@@ -1263,6 +1338,12 @@
     <w:abstractNumId w:val="991"/>
   </w:num>
   <w:num w:numId="1024">
+    <w:abstractNumId w:val="991"/>
+  </w:num>
+  <w:num w:numId="1025">
+    <w:abstractNumId w:val="991"/>
+  </w:num>
+  <w:num w:numId="1026">
     <w:abstractNumId w:val="991"/>
   </w:num>
 </w:numbering>

</xml_diff>